<commit_message>
Adding "Echecs to "Autres Activités"
</commit_message>
<xml_diff>
--- a/CV.docx
+++ b/CV.docx
@@ -2185,7 +2185,7 @@
       <w:tblPr>
         <w:tblStyle w:val="Grilledutableau"/>
         <w:tblpPr w:leftFromText="141" w:rightFromText="141" w:vertAnchor="text" w:horzAnchor="margin" w:tblpY="82"/>
-        <w:tblW w:w="9590" w:type="dxa"/>
+        <w:tblW w:w="9665" w:type="dxa"/>
         <w:tblBorders>
           <w:top w:val="none" w:sz="0" w:space="0" w:color="auto"/>
           <w:left w:val="none" w:sz="0" w:space="0" w:color="auto"/>
@@ -2194,18 +2194,52 @@
           <w:insideH w:val="none" w:sz="0" w:space="0" w:color="auto"/>
           <w:insideV w:val="none" w:sz="0" w:space="0" w:color="auto"/>
         </w:tblBorders>
+        <w:tblLayout w:type="fixed"/>
         <w:tblLook w:val="0600"/>
       </w:tblPr>
       <w:tblGrid>
-        <w:gridCol w:w="2397"/>
-        <w:gridCol w:w="2397"/>
-        <w:gridCol w:w="2398"/>
-        <w:gridCol w:w="2398"/>
+        <w:gridCol w:w="1809"/>
+        <w:gridCol w:w="2268"/>
+        <w:gridCol w:w="1714"/>
+        <w:gridCol w:w="2255"/>
+        <w:gridCol w:w="1619"/>
       </w:tblGrid>
       <w:tr>
         <w:tc>
           <w:tcPr>
-            <w:tcW w:w="2397" w:type="dxa"/>
+            <w:tcW w:w="1809" w:type="dxa"/>
+          </w:tcPr>
+          <w:p>
+            <w:pPr>
+              <w:pStyle w:val="Paragraphedeliste"/>
+              <w:numPr>
+                <w:ilvl w:val="0"/>
+                <w:numId w:val="20"/>
+              </w:numPr>
+              <w:ind w:hanging="24"/>
+              <w:rPr>
+                <w:rFonts w:ascii="Proxima Nova Cn Rg" w:eastAsia="Arial" w:hAnsi="Proxima Nova Cn Rg" w:cs="Arial"/>
+                <w:w w:val="116"/>
+                <w:sz w:val="20"/>
+                <w:szCs w:val="20"/>
+                <w:lang w:val="fr-FR"/>
+              </w:rPr>
+            </w:pPr>
+            <w:r>
+              <w:rPr>
+                <w:rFonts w:ascii="Proxima Nova Cn Rg" w:eastAsia="Arial" w:hAnsi="Proxima Nova Cn Rg" w:cs="Arial"/>
+                <w:w w:val="116"/>
+                <w:sz w:val="20"/>
+                <w:szCs w:val="20"/>
+                <w:lang w:val="fr-FR"/>
+              </w:rPr>
+              <w:t>Échecs</w:t>
+            </w:r>
+          </w:p>
+        </w:tc>
+        <w:tc>
+          <w:tcPr>
+            <w:tcW w:w="2268" w:type="dxa"/>
           </w:tcPr>
           <w:p>
             <w:pPr>
@@ -2237,7 +2271,7 @@
         </w:tc>
         <w:tc>
           <w:tcPr>
-            <w:tcW w:w="2397" w:type="dxa"/>
+            <w:tcW w:w="1714" w:type="dxa"/>
           </w:tcPr>
           <w:p>
             <w:pPr>
@@ -2268,7 +2302,7 @@
         </w:tc>
         <w:tc>
           <w:tcPr>
-            <w:tcW w:w="2398" w:type="dxa"/>
+            <w:tcW w:w="2255" w:type="dxa"/>
           </w:tcPr>
           <w:p>
             <w:pPr>
@@ -2299,7 +2333,7 @@
         </w:tc>
         <w:tc>
           <w:tcPr>
-            <w:tcW w:w="2398" w:type="dxa"/>
+            <w:tcW w:w="1619" w:type="dxa"/>
           </w:tcPr>
           <w:p>
             <w:pPr>

</xml_diff>